<commit_message>
Add YouTube links for collaboration features. Add help to Enable EDI Curation page. Edit helps and user guide chapters for collaborations features.
</commit_message>
<xml_diff>
--- a/webapp/static/user_guide/collaborate.docx
+++ b/webapp/static/user_guide/collaborate.docx
@@ -60,10 +60,11 @@
           <w:szCs w:val="36"/>
         </w:rPr>
         <w:drawing>
-          <wp:inline distT="0" distB="0" distL="0" distR="0" wp14:anchorId="57992976" wp14:editId="449D80E8">
+          <wp:inline distT="0" distB="0" distL="0" distR="0" wp14:anchorId="57992976" wp14:editId="7225982C">
             <wp:extent cx="868680" cy="192024"/>
             <wp:effectExtent l="0" t="0" r="0" b="0"/>
             <wp:docPr id="3" name="Picture 3" descr="Watch a short demo/discussion on YouTube">
+              <a:hlinkClick xmlns:a="http://schemas.openxmlformats.org/drawingml/2006/main" r:id="rId4"/>
               <a:extLst xmlns:a="http://schemas.openxmlformats.org/drawingml/2006/main">
                 <a:ext uri="{C183D7F6-B498-43B3-948B-1728B52AA6E4}">
                   <adec:decorative xmlns:adec="http://schemas.microsoft.com/office/drawing/2017/decorative" val="0"/>
@@ -78,6 +79,7 @@
                 <pic:pic xmlns:pic="http://schemas.openxmlformats.org/drawingml/2006/picture">
                   <pic:nvPicPr>
                     <pic:cNvPr id="3" name="Picture 3" descr="Watch a short demo/discussion on YouTube">
+                      <a:hlinkClick r:id="rId4"/>
                       <a:extLst>
                         <a:ext uri="{C183D7F6-B498-43B3-948B-1728B52AA6E4}">
                           <adec:decorative xmlns:adec="http://schemas.microsoft.com/office/drawing/2017/decorative" val="0"/>
@@ -87,7 +89,7 @@
                     <pic:cNvPicPr/>
                   </pic:nvPicPr>
                   <pic:blipFill>
-                    <a:blip r:embed="rId4" cstate="print">
+                    <a:blip r:embed="rId5" cstate="print">
                       <a:extLst>
                         <a:ext uri="{28A0092B-C50C-407E-A947-70E740481C1C}">
                           <a14:useLocalDpi xmlns:a14="http://schemas.microsoft.com/office/drawing/2010/main" val="0"/>
@@ -147,7 +149,7 @@
         <w:t>owner</w:t>
       </w:r>
       <w:r>
-        <w:t>. It can be useful, however, to invite one or more of your colleagues to collaborate with you in editing, reviewing, and maintaining a document, without having to share ezEML login credentials.</w:t>
+        <w:t>. It can be useful to invite one or more of your colleagues to collaborate with you in editing, reviewing, and maintaining a document, without having to share ezEML login credentials.</w:t>
       </w:r>
       <w:r>
         <w:t xml:space="preserve"> One way of collaborating is to use</w:t>
@@ -228,10 +230,6 @@
         <w:t xml:space="preserve"> feature lets you invite one or more other ezEML users to collaborate with you in editing one of your data packages </w:t>
       </w:r>
       <w:r>
-        <w:rPr>
-          <w:i/>
-          <w:iCs/>
-        </w:rPr>
         <w:t>directly</w:t>
       </w:r>
       <w:r>
@@ -296,7 +294,7 @@
                     <pic:cNvPicPr/>
                   </pic:nvPicPr>
                   <pic:blipFill>
-                    <a:blip r:embed="rId5"/>
+                    <a:blip r:embed="rId6"/>
                     <a:stretch>
                       <a:fillRect/>
                     </a:stretch>
@@ -349,7 +347,7 @@
                     <pic:cNvPicPr/>
                   </pic:nvPicPr>
                   <pic:blipFill>
-                    <a:blip r:embed="rId6"/>
+                    <a:blip r:embed="rId7"/>
                     <a:stretch>
                       <a:fillRect/>
                     </a:stretch>
@@ -524,7 +522,7 @@
                     <pic:cNvPicPr/>
                   </pic:nvPicPr>
                   <pic:blipFill>
-                    <a:blip r:embed="rId7"/>
+                    <a:blip r:embed="rId8"/>
                     <a:stretch>
                       <a:fillRect/>
                     </a:stretch>
@@ -550,7 +548,37 @@
         <w:ind w:left="0" w:firstLine="0"/>
       </w:pPr>
       <w:r>
-        <w:t xml:space="preserve">Enter your name and email address and the name and email address of the person you’re inviting. They will be sent an emailed invitation that contains a unique code identifying this particular invitation. As the invitation email will explain, they’ll need to log in to ezEML, go to the </w:t>
+        <w:t xml:space="preserve">Enter your name and email address and the name and email address of the person you’re inviting. They will be emailed </w:t>
+      </w:r>
+      <w:r>
+        <w:t xml:space="preserve">an </w:t>
+      </w:r>
+      <w:r>
+        <w:t xml:space="preserve">invitation </w:t>
+      </w:r>
+      <w:r>
+        <w:t>c</w:t>
+      </w:r>
+      <w:r>
+        <w:t>ontain</w:t>
+      </w:r>
+      <w:r>
+        <w:t>ing</w:t>
+      </w:r>
+      <w:r>
+        <w:t xml:space="preserve"> a unique code identifying this particular invitation. As the invitation email</w:t>
+      </w:r>
+      <w:r>
+        <w:t xml:space="preserve"> </w:t>
+      </w:r>
+      <w:r>
+        <w:t>explain</w:t>
+      </w:r>
+      <w:r>
+        <w:t>s</w:t>
+      </w:r>
+      <w:r>
+        <w:t xml:space="preserve">, they’ll need to log in to ezEML, go to the </w:t>
       </w:r>
       <w:r>
         <w:rPr>
@@ -661,6 +689,9 @@
         <w:ind w:left="0" w:firstLine="0"/>
       </w:pPr>
       <w:r>
+        <w:rPr>
+          <w:noProof/>
+        </w:rPr>
         <w:drawing>
           <wp:inline distT="0" distB="0" distL="0" distR="0" wp14:anchorId="6CEF6901" wp14:editId="77358552">
             <wp:extent cx="5967730" cy="2117090"/>
@@ -677,7 +708,7 @@
                     <pic:cNvPicPr/>
                   </pic:nvPicPr>
                   <pic:blipFill>
-                    <a:blip r:embed="rId8"/>
+                    <a:blip r:embed="rId9"/>
                     <a:stretch>
                       <a:fillRect/>
                     </a:stretch>
@@ -770,6 +801,19 @@
         <w:ind w:left="0" w:firstLine="0"/>
       </w:pPr>
       <w:r>
+        <w:t>The names user_1 and user_2, here, are just fictitious accounts created for this example. In practice, you would see the ordinary ezEML usernames of you and your collaborator.</w:t>
+      </w:r>
+    </w:p>
+    <w:p>
+      <w:pPr>
+        <w:ind w:left="0" w:firstLine="0"/>
+      </w:pPr>
+    </w:p>
+    <w:p>
+      <w:pPr>
+        <w:ind w:left="0" w:firstLine="0"/>
+      </w:pPr>
+      <w:r>
         <w:rPr>
           <w:sz w:val="36"/>
           <w:szCs w:val="36"/>
@@ -803,7 +847,42 @@
         <w:t>lock</w:t>
       </w:r>
       <w:r>
-        <w:t xml:space="preserve"> that prevents others from accessing it simultaneously. The lock is held until that user either releases the lock (via the Collaborate page), closes the document, opens a different document, or remains inactive for a period of time. If you try to access a document that is currently locked by someone else, you will be prevented from doing so</w:t>
+        <w:t xml:space="preserve"> that prevents others from accessing it simultaneously. The lock is held until that user either releases the lock (</w:t>
+      </w:r>
+      <w:r>
+        <w:t xml:space="preserve">by clicking </w:t>
+      </w:r>
+      <w:r>
+        <w:rPr>
+          <w:b/>
+          <w:bCs/>
+        </w:rPr>
+        <w:t xml:space="preserve">Make </w:t>
+      </w:r>
+      <w:r>
+        <w:rPr>
+          <w:b/>
+          <w:bCs/>
+        </w:rPr>
+        <w:t>available</w:t>
+      </w:r>
+      <w:r>
+        <w:t xml:space="preserve"> on</w:t>
+      </w:r>
+      <w:r>
+        <w:t xml:space="preserve"> the Collaborate page</w:t>
+      </w:r>
+      <w:r>
+        <w:t>; see below</w:t>
+      </w:r>
+      <w:r>
+        <w:t xml:space="preserve">), closes the document, opens a different document, </w:t>
+      </w:r>
+      <w:r>
+        <w:t xml:space="preserve">logs off, </w:t>
+      </w:r>
+      <w:r>
+        <w:t>or remains inactive for a period of time. If you try to access a document that is currently locked by someone else, you will be prevented from doing so</w:t>
       </w:r>
       <w:r>
         <w:t xml:space="preserve"> and told why</w:t>
@@ -932,7 +1011,13 @@
         <w:t xml:space="preserve"> page</w:t>
       </w:r>
       <w:r>
-        <w:t xml:space="preserve"> when a document has been completed.</w:t>
+        <w:t xml:space="preserve"> when a </w:t>
+      </w:r>
+      <w:r>
+        <w:t>collaboration</w:t>
+      </w:r>
+      <w:r>
+        <w:t xml:space="preserve"> has been completed.</w:t>
       </w:r>
     </w:p>
     <w:p>
@@ -992,13 +1077,7 @@
         <w:t xml:space="preserve"> is the collaborator. What </w:t>
       </w:r>
       <w:r>
-        <w:t>user_</w:t>
-      </w:r>
-      <w:r>
-        <w:t>2</w:t>
-      </w:r>
-      <w:r>
-        <w:t xml:space="preserve"> </w:t>
+        <w:t xml:space="preserve">user_2 </w:t>
       </w:r>
       <w:r>
         <w:t>sees is something like this:</w:t>
@@ -1014,7 +1093,9 @@
         <w:ind w:left="0" w:firstLine="0"/>
       </w:pPr>
       <w:r>
-        <w:lastRenderedPageBreak/>
+        <w:rPr>
+          <w:noProof/>
+        </w:rPr>
         <w:drawing>
           <wp:inline distT="0" distB="0" distL="0" distR="0" wp14:anchorId="40989EB0" wp14:editId="12F65DD8">
             <wp:extent cx="5967730" cy="2040255"/>
@@ -1031,7 +1112,7 @@
                     <pic:cNvPicPr/>
                   </pic:nvPicPr>
                   <pic:blipFill>
-                    <a:blip r:embed="rId9"/>
+                    <a:blip r:embed="rId10"/>
                     <a:stretch>
                       <a:fillRect/>
                     </a:stretch>
@@ -1093,10 +1174,7 @@
         <w:t xml:space="preserve">Now, suppose </w:t>
       </w:r>
       <w:r>
-        <w:t>user_1</w:t>
-      </w:r>
-      <w:r>
-        <w:t xml:space="preserve"> </w:t>
+        <w:t xml:space="preserve">user_1 </w:t>
       </w:r>
       <w:r>
         <w:t xml:space="preserve">clicks </w:t>
@@ -1109,13 +1187,16 @@
         <w:t>Make available</w:t>
       </w:r>
       <w:r>
-        <w:t xml:space="preserve"> to release the document. This closes the document (because if it stayed open ezEML would conclude it’s being worked on, and the lock would immediately go back into effect). Now </w:t>
-      </w:r>
-      <w:r>
-        <w:t>user_1</w:t>
-      </w:r>
-      <w:r>
-        <w:t>’</w:t>
+        <w:t xml:space="preserve"> to release the document. This </w:t>
+      </w:r>
+      <w:r>
+        <w:t xml:space="preserve">automatically </w:t>
+      </w:r>
+      <w:r>
+        <w:t xml:space="preserve">closes the document (because if it stayed open ezEML would conclude it’s being worked on, and the lock would immediately go back into effect). Now </w:t>
+      </w:r>
+      <w:r>
+        <w:t>user_1’</w:t>
       </w:r>
       <w:r>
         <w:t xml:space="preserve">s </w:t>
@@ -1136,6 +1217,9 @@
         <w:ind w:left="0" w:firstLine="0"/>
       </w:pPr>
       <w:r>
+        <w:rPr>
+          <w:noProof/>
+        </w:rPr>
         <w:drawing>
           <wp:inline distT="0" distB="0" distL="0" distR="0" wp14:anchorId="5159E9C5" wp14:editId="41A5BE4B">
             <wp:extent cx="5967730" cy="2103120"/>
@@ -1152,7 +1236,7 @@
                     <pic:cNvPicPr/>
                   </pic:nvPicPr>
                   <pic:blipFill>
-                    <a:blip r:embed="rId10"/>
+                    <a:blip r:embed="rId11"/>
                     <a:stretch>
                       <a:fillRect/>
                     </a:stretch>
@@ -1205,6 +1289,7 @@
         <w:rPr>
           <w:noProof/>
         </w:rPr>
+        <w:lastRenderedPageBreak/>
         <w:drawing>
           <wp:inline distT="0" distB="0" distL="0" distR="0" wp14:anchorId="1D835B41" wp14:editId="226B64C1">
             <wp:extent cx="5967730" cy="2023745"/>
@@ -1221,7 +1306,7 @@
                     <pic:cNvPicPr/>
                   </pic:nvPicPr>
                   <pic:blipFill>
-                    <a:blip r:embed="rId11"/>
+                    <a:blip r:embed="rId12"/>
                     <a:stretch>
                       <a:fillRect/>
                     </a:stretch>
@@ -1247,7 +1332,6 @@
         <w:ind w:left="0" w:firstLine="0"/>
       </w:pPr>
       <w:r>
-        <w:lastRenderedPageBreak/>
         <w:t xml:space="preserve">The status is </w:t>
       </w:r>
       <w:r>
@@ -1271,10 +1355,6 @@
         <w:t xml:space="preserve"> link as an action. Clicking the Open link will open the document. This is the only way for a collaborator to open a shared document. The document’s </w:t>
       </w:r>
       <w:r>
-        <w:rPr>
-          <w:i/>
-          <w:iCs/>
-        </w:rPr>
         <w:t>owner</w:t>
       </w:r>
       <w:r>
@@ -1326,10 +1406,10 @@
         <w:t xml:space="preserve"> is taken to the Title page and can edit the document as if it were </w:t>
       </w:r>
       <w:r>
-        <w:t>user_2</w:t>
-      </w:r>
-      <w:r>
-        <w:t xml:space="preserve">’s </w:t>
+        <w:t xml:space="preserve">in </w:t>
+      </w:r>
+      <w:r>
+        <w:t xml:space="preserve">user_2’s </w:t>
       </w:r>
       <w:r>
         <w:t>account. The only difference is that at the top of the page where the Active EML Document is shown, it now indicates the owner of the document:</w:t>
@@ -1345,6 +1425,9 @@
         <w:ind w:left="0" w:firstLine="0"/>
       </w:pPr>
       <w:r>
+        <w:rPr>
+          <w:noProof/>
+        </w:rPr>
         <w:drawing>
           <wp:inline distT="0" distB="0" distL="0" distR="0" wp14:anchorId="3680DFF1" wp14:editId="3E4A8C83">
             <wp:extent cx="5967730" cy="476250"/>
@@ -1361,7 +1444,7 @@
                     <pic:cNvPicPr/>
                   </pic:nvPicPr>
                   <pic:blipFill>
-                    <a:blip r:embed="rId12"/>
+                    <a:blip r:embed="rId13"/>
                     <a:stretch>
                       <a:fillRect/>
                     </a:stretch>
@@ -1508,7 +1591,13 @@
         <w:t>vice versa</w:t>
       </w:r>
       <w:r>
-        <w:t xml:space="preserve">. Both users are working on the same instance of the document, namely, the one in </w:t>
+        <w:t>. Both users are working on the same</w:t>
+      </w:r>
+      <w:r>
+        <w:t>, shared</w:t>
+      </w:r>
+      <w:r>
+        <w:t xml:space="preserve"> instance of the document, namely, the one in </w:t>
       </w:r>
       <w:r>
         <w:t>user_1</w:t>
@@ -1546,7 +1635,10 @@
         <w:ind w:left="0" w:right="0" w:firstLine="0"/>
       </w:pPr>
       <w:r>
-        <w:t xml:space="preserve">Please note that all of the changes you make to a shared package occur in the account of the owner. </w:t>
+        <w:t>A</w:t>
+      </w:r>
+      <w:r>
+        <w:t xml:space="preserve">ll of the changes you make to a shared package occur in the account of the owner. </w:t>
       </w:r>
     </w:p>
     <w:p>
@@ -1561,13 +1653,7 @@
         <w:ind w:left="0" w:right="0" w:firstLine="0"/>
       </w:pPr>
       <w:r>
-        <w:t xml:space="preserve">In particular, if you upload or reupload a data table, the table is </w:t>
-      </w:r>
-      <w:r>
-        <w:t>uploaded</w:t>
-      </w:r>
-      <w:r>
-        <w:t xml:space="preserve"> to the account of the owner of the ezEML document.</w:t>
+        <w:t>In particular, if you upload or reupload a data table, the table is uploaded to the account of the owner of the ezEML document.</w:t>
       </w:r>
       <w:r>
         <w:t xml:space="preserve"> This way, when you are done editing, you have a complete package in the owner’s account, ready for submission to the EDI repository.</w:t>
@@ -1591,6 +1677,7 @@
           <w:sz w:val="36"/>
           <w:szCs w:val="36"/>
         </w:rPr>
+        <w:lastRenderedPageBreak/>
         <w:t>Refreshing the Collaborate Page</w:t>
       </w:r>
     </w:p>
@@ -1606,13 +1693,10 @@
         <w:ind w:left="0" w:right="0" w:firstLine="0"/>
       </w:pPr>
       <w:r>
-        <w:t xml:space="preserve">Please note that </w:t>
-      </w:r>
-      <w:r>
-        <w:t>if you’ve been sitting in the Collaborate page for any length of time, the status displayed for a package may be out of date. ezEML does not refresh its pages asynchronously, all on its own. It requires a user action to cause a page to update. So, w</w:t>
-      </w:r>
-      <w:r>
-        <w:t xml:space="preserve">hen in doubt, refresh the page by clicking the </w:t>
+        <w:t xml:space="preserve">Please note that if you’ve been sitting in the Collaborate page for any length of time, the status displayed for a package may be out of date. ezEML does not refresh its pages asynchronously, </w:t>
+      </w:r>
+      <w:r>
+        <w:t xml:space="preserve">on its own. It requires a user action to cause a page to update. So, when in doubt, refresh the page by clicking the </w:t>
       </w:r>
       <w:r>
         <w:rPr>
@@ -1622,10 +1706,7 @@
         <w:t>Collaborate</w:t>
       </w:r>
       <w:r>
-        <w:t xml:space="preserve"> at the top of the page again</w:t>
-      </w:r>
-      <w:r>
-        <w:t xml:space="preserve"> to see the current status of all packages in the active collaborations.</w:t>
+        <w:t xml:space="preserve"> at the top of the page again to see the current status of all packages in the active collaborations.</w:t>
       </w:r>
     </w:p>
     <w:p>

</xml_diff>

<commit_message>
Add help and user guide material for refactored submit/share package features.
</commit_message>
<xml_diff>
--- a/webapp/static/user_guide/collaborate.docx
+++ b/webapp/static/user_guide/collaborate.docx
@@ -1,6 +1,6 @@
 
 <file path=word/document.xml><?xml version="1.0" encoding="utf-8"?>
-<w:document xmlns:wpc="http://schemas.microsoft.com/office/word/2010/wordprocessingCanvas" xmlns:cx="http://schemas.microsoft.com/office/drawing/2014/chartex" xmlns:cx1="http://schemas.microsoft.com/office/drawing/2015/9/8/chartex" xmlns:cx2="http://schemas.microsoft.com/office/drawing/2015/10/21/chartex" xmlns:cx3="http://schemas.microsoft.com/office/drawing/2016/5/9/chartex" xmlns:cx4="http://schemas.microsoft.com/office/drawing/2016/5/10/chartex" xmlns:cx5="http://schemas.microsoft.com/office/drawing/2016/5/11/chartex" xmlns:cx6="http://schemas.microsoft.com/office/drawing/2016/5/12/chartex" xmlns:cx7="http://schemas.microsoft.com/office/drawing/2016/5/13/chartex" xmlns:cx8="http://schemas.microsoft.com/office/drawing/2016/5/14/chartex" xmlns:mc="http://schemas.openxmlformats.org/markup-compatibility/2006" xmlns:aink="http://schemas.microsoft.com/office/drawing/2016/ink" xmlns:am3d="http://schemas.microsoft.com/office/drawing/2017/model3d" xmlns:o="urn:schemas-microsoft-com:office:office" xmlns:oel="http://schemas.microsoft.com/office/2019/extlst" xmlns:r="http://schemas.openxmlformats.org/officeDocument/2006/relationships" xmlns:m="http://schemas.openxmlformats.org/officeDocument/2006/math" xmlns:v="urn:schemas-microsoft-com:vml" xmlns:wp14="http://schemas.microsoft.com/office/word/2010/wordprocessingDrawing" xmlns:wp="http://schemas.openxmlformats.org/drawingml/2006/wordprocessingDrawing" xmlns:w10="urn:schemas-microsoft-com:office:word" xmlns:w="http://schemas.openxmlformats.org/wordprocessingml/2006/main" xmlns:w14="http://schemas.microsoft.com/office/word/2010/wordml" xmlns:w15="http://schemas.microsoft.com/office/word/2012/wordml" xmlns:w16cex="http://schemas.microsoft.com/office/word/2018/wordml/cex" xmlns:w16cid="http://schemas.microsoft.com/office/word/2016/wordml/cid" xmlns:w16="http://schemas.microsoft.com/office/word/2018/wordml" xmlns:w16du="http://schemas.microsoft.com/office/word/2023/wordml/word16du" xmlns:w16sdtdh="http://schemas.microsoft.com/office/word/2020/wordml/sdtdatahash" xmlns:w16se="http://schemas.microsoft.com/office/word/2015/wordml/symex" xmlns:wpg="http://schemas.microsoft.com/office/word/2010/wordprocessingGroup" xmlns:wpi="http://schemas.microsoft.com/office/word/2010/wordprocessingInk" xmlns:wne="http://schemas.microsoft.com/office/word/2006/wordml" xmlns:wps="http://schemas.microsoft.com/office/word/2010/wordprocessingShape" mc:Ignorable="w14 w15 w16se w16cid w16 w16cex w16sdtdh wp14">
+<w:document xmlns:wpc="http://schemas.microsoft.com/office/word/2010/wordprocessingCanvas" xmlns:cx="http://schemas.microsoft.com/office/drawing/2014/chartex" xmlns:cx1="http://schemas.microsoft.com/office/drawing/2015/9/8/chartex" xmlns:cx2="http://schemas.microsoft.com/office/drawing/2015/10/21/chartex" xmlns:cx3="http://schemas.microsoft.com/office/drawing/2016/5/9/chartex" xmlns:cx4="http://schemas.microsoft.com/office/drawing/2016/5/10/chartex" xmlns:cx5="http://schemas.microsoft.com/office/drawing/2016/5/11/chartex" xmlns:cx6="http://schemas.microsoft.com/office/drawing/2016/5/12/chartex" xmlns:cx7="http://schemas.microsoft.com/office/drawing/2016/5/13/chartex" xmlns:cx8="http://schemas.microsoft.com/office/drawing/2016/5/14/chartex" xmlns:mc="http://schemas.openxmlformats.org/markup-compatibility/2006" xmlns:aink="http://schemas.microsoft.com/office/drawing/2016/ink" xmlns:am3d="http://schemas.microsoft.com/office/drawing/2017/model3d" xmlns:o="urn:schemas-microsoft-com:office:office" xmlns:oel="http://schemas.microsoft.com/office/2019/extlst" xmlns:r="http://schemas.openxmlformats.org/officeDocument/2006/relationships" xmlns:m="http://schemas.openxmlformats.org/officeDocument/2006/math" xmlns:v="urn:schemas-microsoft-com:vml" xmlns:wp14="http://schemas.microsoft.com/office/word/2010/wordprocessingDrawing" xmlns:wp="http://schemas.openxmlformats.org/drawingml/2006/wordprocessingDrawing" xmlns:w10="urn:schemas-microsoft-com:office:word" xmlns:w="http://schemas.openxmlformats.org/wordprocessingml/2006/main" xmlns:w14="http://schemas.microsoft.com/office/word/2010/wordml" xmlns:w15="http://schemas.microsoft.com/office/word/2012/wordml" xmlns:w16cex="http://schemas.microsoft.com/office/word/2018/wordml/cex" xmlns:w16cid="http://schemas.microsoft.com/office/word/2016/wordml/cid" xmlns:w16="http://schemas.microsoft.com/office/word/2018/wordml" xmlns:w16sdtdh="http://schemas.microsoft.com/office/word/2020/wordml/sdtdatahash" xmlns:w16se="http://schemas.microsoft.com/office/word/2015/wordml/symex" xmlns:wpg="http://schemas.microsoft.com/office/word/2010/wordprocessingGroup" xmlns:wpi="http://schemas.microsoft.com/office/word/2010/wordprocessingInk" xmlns:wne="http://schemas.microsoft.com/office/word/2006/wordml" xmlns:wps="http://schemas.microsoft.com/office/word/2010/wordprocessingShape" mc:Ignorable="w14 w15 w16se w16cid w16 w16cex w16sdtdh wp14">
   <w:body>
     <w:p>
       <w:pPr>
@@ -133,7 +133,19 @@
         <w:ind w:left="-5"/>
       </w:pPr>
       <w:r>
-        <w:t xml:space="preserve">When you create a document in ezEML, that document </w:t>
+        <w:t xml:space="preserve">When you create a </w:t>
+      </w:r>
+      <w:r>
+        <w:t>data package</w:t>
+      </w:r>
+      <w:r>
+        <w:t xml:space="preserve"> in ezEML, that </w:t>
+      </w:r>
+      <w:r>
+        <w:t>package</w:t>
+      </w:r>
+      <w:r>
+        <w:t xml:space="preserve"> </w:t>
       </w:r>
       <w:r>
         <w:t>resides in</w:t>
@@ -149,42 +161,17 @@
         <w:t>owner</w:t>
       </w:r>
       <w:r>
-        <w:t>. It can be useful to invite one or more of your colleagues to collaborate with you in editing, reviewing, and maintaining a document, without having to share ezEML login credentials.</w:t>
-      </w:r>
-      <w:r>
-        <w:t xml:space="preserve"> One way of collaborating is to use</w:t>
-      </w:r>
-      <w:r>
-        <w:t xml:space="preserve"> ezEML</w:t>
-      </w:r>
-      <w:r>
-        <w:t>’s</w:t>
+        <w:t xml:space="preserve">. It can be useful to invite one or more of your colleagues to collaborate with you in editing, reviewing, and maintaining a </w:t>
+      </w:r>
+      <w:r>
+        <w:t>package</w:t>
+      </w:r>
+      <w:r>
+        <w:t>, without having to share ezEML login credentials.</w:t>
       </w:r>
       <w:r>
         <w:t xml:space="preserve"> </w:t>
       </w:r>
-      <w:r>
-        <w:rPr>
-          <w:b/>
-          <w:bCs/>
-        </w:rPr>
-        <w:t>Send to Colleague</w:t>
-      </w:r>
-      <w:r>
-        <w:t xml:space="preserve"> feature in which a zip file is emailed to your colleague containing the ezEML document and associated data files, which they </w:t>
-      </w:r>
-      <w:r>
-        <w:t>can</w:t>
-      </w:r>
-      <w:r>
-        <w:t xml:space="preserve"> then open in ezEML</w:t>
-      </w:r>
-      <w:r>
-        <w:t>, in their own account</w:t>
-      </w:r>
-      <w:r>
-        <w:t xml:space="preserve">. </w:t>
-      </w:r>
     </w:p>
     <w:p>
       <w:pPr>
@@ -196,28 +183,10 @@
         <w:ind w:left="-5"/>
       </w:pPr>
       <w:r>
-        <w:t>T</w:t>
-      </w:r>
-      <w:r>
-        <w:t>his</w:t>
-      </w:r>
-      <w:r>
-        <w:t xml:space="preserve"> can</w:t>
-      </w:r>
-      <w:r>
-        <w:t xml:space="preserve"> result in a lot of sending packages back and forth</w:t>
-      </w:r>
-      <w:r>
-        <w:t>, however</w:t>
-      </w:r>
-      <w:r>
-        <w:t>, and confusion because of there being multiple versions of the same package</w:t>
-      </w:r>
-      <w:r>
-        <w:t>. Instead,</w:t>
-      </w:r>
-      <w:r>
-        <w:t xml:space="preserve"> the </w:t>
+        <w:t>The</w:t>
+      </w:r>
+      <w:r>
+        <w:t xml:space="preserve"> </w:t>
       </w:r>
       <w:r>
         <w:rPr>
@@ -233,7 +202,17 @@
         <w:t>directly</w:t>
       </w:r>
       <w:r>
-        <w:t>. The package will continue to reside in your ezEML account, but your collaborators will be able to access and modify it via their ezEML accounts.</w:t>
+        <w:t xml:space="preserve">. The package will continue to reside in your ezEML account, but your collaborators will be able to access and modify it via </w:t>
+      </w:r>
+      <w:r>
+        <w:rPr>
+          <w:i/>
+          <w:iCs/>
+        </w:rPr>
+        <w:t>their</w:t>
+      </w:r>
+      <w:r>
+        <w:t xml:space="preserve"> ezEML accounts.</w:t>
       </w:r>
       <w:r>
         <w:t xml:space="preserve"> </w:t>
@@ -262,7 +241,13 @@
         <w:t xml:space="preserve">Collaborate </w:t>
       </w:r>
       <w:r>
-        <w:t>link at the top right of the page.</w:t>
+        <w:t>link at the top right of the page</w:t>
+      </w:r>
+      <w:r>
+        <w:t>, next to Logout</w:t>
+      </w:r>
+      <w:r>
+        <w:t>.</w:t>
       </w:r>
     </w:p>
     <w:p>
@@ -319,6 +304,11 @@
       <w:pPr>
         <w:ind w:left="-5"/>
       </w:pPr>
+    </w:p>
+    <w:p>
+      <w:pPr>
+        <w:ind w:left="-5"/>
+      </w:pPr>
       <w:r>
         <w:t>This brings you to a page that looks like this:</w:t>
       </w:r>
@@ -443,6 +433,24 @@
           <w:sz w:val="36"/>
           <w:szCs w:val="36"/>
         </w:rPr>
+        <w:br w:type="page"/>
+      </w:r>
+    </w:p>
+    <w:p>
+      <w:pPr>
+        <w:spacing w:after="0" w:line="240" w:lineRule="auto"/>
+        <w:ind w:left="0" w:right="0" w:firstLine="0"/>
+        <w:rPr>
+          <w:sz w:val="36"/>
+          <w:szCs w:val="36"/>
+        </w:rPr>
+      </w:pPr>
+      <w:r>
+        <w:rPr>
+          <w:sz w:val="36"/>
+          <w:szCs w:val="36"/>
+        </w:rPr>
+        <w:lastRenderedPageBreak/>
         <w:t>Establishing a Collaboration</w:t>
       </w:r>
     </w:p>
@@ -456,7 +464,13 @@
         <w:ind w:left="0" w:firstLine="0"/>
       </w:pPr>
       <w:r>
-        <w:t>In order to collaborate with someone, you, as the document’s owner, need to invite one or more other ezEML users to collaborate, and they need to accept the invitation.</w:t>
+        <w:t xml:space="preserve">In order to collaborate with someone, you, as the </w:t>
+      </w:r>
+      <w:r>
+        <w:t>package’s</w:t>
+      </w:r>
+      <w:r>
+        <w:t xml:space="preserve"> owner, need to invite one or more other ezEML users to collaborate, and they need to accept the invitation.</w:t>
       </w:r>
     </w:p>
     <w:p>
@@ -497,6 +511,11 @@
       <w:r>
         <w:t xml:space="preserve"> takes you to a page that looks like this:</w:t>
       </w:r>
+    </w:p>
+    <w:p>
+      <w:pPr>
+        <w:ind w:left="0" w:firstLine="0"/>
+      </w:pPr>
     </w:p>
     <w:p>
       <w:pPr>
@@ -611,7 +630,13 @@
         <w:ind w:left="0" w:firstLine="0"/>
       </w:pPr>
       <w:r>
-        <w:t>You can invite multiple users to join the same collaboration simply by sending additional invitations.</w:t>
+        <w:t>You can invite multiple users to</w:t>
+      </w:r>
+      <w:r>
+        <w:t xml:space="preserve"> collaborate on a given package</w:t>
+      </w:r>
+      <w:r>
+        <w:t xml:space="preserve"> simply by sending additional invitations.</w:t>
       </w:r>
     </w:p>
     <w:p>
@@ -733,6 +758,11 @@
       <w:pPr>
         <w:ind w:left="0" w:firstLine="0"/>
       </w:pPr>
+    </w:p>
+    <w:p>
+      <w:pPr>
+        <w:ind w:left="0" w:firstLine="0"/>
+      </w:pPr>
       <w:r>
         <w:t>It shows the one collaboration that has been established so far for the logged</w:t>
       </w:r>
@@ -837,17 +867,37 @@
         <w:t>working in</w:t>
       </w:r>
       <w:r>
-        <w:t xml:space="preserve"> a shared ezEML document acquires a </w:t>
-      </w:r>
-      <w:r>
-        <w:rPr>
-          <w:b/>
-          <w:bCs/>
-        </w:rPr>
-        <w:t>lock</w:t>
-      </w:r>
-      <w:r>
-        <w:t xml:space="preserve"> that prevents others from accessing it simultaneously. The lock is held until that user either releases the lock (</w:t>
+        <w:t xml:space="preserve"> a shared ezEML document acquires </w:t>
+      </w:r>
+      <w:r>
+        <w:t>exclusive use of the document;</w:t>
+      </w:r>
+      <w:r>
+        <w:t xml:space="preserve"> </w:t>
+      </w:r>
+      <w:r>
+        <w:t>ezEML</w:t>
+      </w:r>
+      <w:r>
+        <w:t xml:space="preserve"> prevents others from accessing it simultaneously. </w:t>
+      </w:r>
+      <w:r>
+        <w:t>Exclusivity</w:t>
+      </w:r>
+      <w:r>
+        <w:t xml:space="preserve"> is held until th</w:t>
+      </w:r>
+      <w:r>
+        <w:t>e</w:t>
+      </w:r>
+      <w:r>
+        <w:t xml:space="preserve"> user either releases the </w:t>
+      </w:r>
+      <w:r>
+        <w:t>document</w:t>
+      </w:r>
+      <w:r>
+        <w:t xml:space="preserve"> (</w:t>
       </w:r>
       <w:r>
         <w:t xml:space="preserve">by clicking </w:t>
@@ -882,7 +932,13 @@
         <w:t xml:space="preserve">logs off, </w:t>
       </w:r>
       <w:r>
-        <w:t>or remains inactive for a period of time. If you try to access a document that is currently locked by someone else, you will be prevented from doing so</w:t>
+        <w:t xml:space="preserve">or remains inactive for a period of time. If you try to access a document that is currently </w:t>
+      </w:r>
+      <w:r>
+        <w:t>in use</w:t>
+      </w:r>
+      <w:r>
+        <w:t xml:space="preserve"> by someone else, you will be prevented from doing so</w:t>
       </w:r>
       <w:r>
         <w:t xml:space="preserve"> and told why</w:t>
@@ -891,7 +947,13 @@
         <w:t>.</w:t>
       </w:r>
       <w:r>
-        <w:t xml:space="preserve"> While you are editing a document, ezEML is constantly keeping track of the fact that you’re working on that document. You don’t have to do anything to tell ezEML to lock it. </w:t>
+        <w:t xml:space="preserve"> While you are editing a document, ezEML is constantly keeping track of the fact that you’re working on that document. You don’t have to do anything to tell ezEML to </w:t>
+      </w:r>
+      <w:r>
+        <w:t>grant exclusivity</w:t>
+      </w:r>
+      <w:r>
+        <w:t xml:space="preserve">. </w:t>
       </w:r>
       <w:r>
         <w:t>It’s automatic.</w:t>
@@ -1030,6 +1092,7 @@
         <w:ind w:left="0" w:firstLine="0"/>
       </w:pPr>
       <w:r>
+        <w:lastRenderedPageBreak/>
         <w:t xml:space="preserve">Note that </w:t>
       </w:r>
       <w:r>
@@ -1193,7 +1256,13 @@
         <w:t xml:space="preserve">automatically </w:t>
       </w:r>
       <w:r>
-        <w:t xml:space="preserve">closes the document (because if it stayed open ezEML would conclude it’s being worked on, and the lock would immediately go back into effect). Now </w:t>
+        <w:t>closes the document (because if it stayed open ezEML would conclude it’s being worked on</w:t>
+      </w:r>
+      <w:r>
+        <w:t xml:space="preserve"> by user_1</w:t>
+      </w:r>
+      <w:r>
+        <w:t xml:space="preserve">, and the lock would immediately go back into effect). Now </w:t>
       </w:r>
       <w:r>
         <w:t>user_1’</w:t>
@@ -1211,6 +1280,11 @@
       <w:r>
         <w:t xml:space="preserve"> page would look like this:</w:t>
       </w:r>
+    </w:p>
+    <w:p>
+      <w:pPr>
+        <w:ind w:left="0" w:firstLine="0"/>
+      </w:pPr>
     </w:p>
     <w:p>
       <w:pPr>
@@ -1261,7 +1335,22 @@
       <w:pPr>
         <w:ind w:left="0" w:firstLine="0"/>
       </w:pPr>
-      <w:r>
+    </w:p>
+    <w:p>
+      <w:pPr>
+        <w:spacing w:after="0" w:line="240" w:lineRule="auto"/>
+        <w:ind w:left="0" w:right="0" w:firstLine="0"/>
+      </w:pPr>
+      <w:r>
+        <w:br w:type="page"/>
+      </w:r>
+    </w:p>
+    <w:p>
+      <w:pPr>
+        <w:ind w:left="0" w:firstLine="0"/>
+      </w:pPr>
+      <w:r>
+        <w:lastRenderedPageBreak/>
         <w:t xml:space="preserve">The status has changed to </w:t>
       </w:r>
       <w:r>
@@ -1289,7 +1378,6 @@
         <w:rPr>
           <w:noProof/>
         </w:rPr>
-        <w:lastRenderedPageBreak/>
         <w:drawing>
           <wp:inline distT="0" distB="0" distL="0" distR="0" wp14:anchorId="1D835B41" wp14:editId="226B64C1">
             <wp:extent cx="5967730" cy="2023745"/>
@@ -1331,6 +1419,11 @@
       <w:pPr>
         <w:ind w:left="0" w:firstLine="0"/>
       </w:pPr>
+    </w:p>
+    <w:p>
+      <w:pPr>
+        <w:ind w:left="0" w:firstLine="0"/>
+      </w:pPr>
       <w:r>
         <w:t xml:space="preserve">The status is </w:t>
       </w:r>
@@ -1469,6 +1562,11 @@
       <w:pPr>
         <w:ind w:left="0" w:firstLine="0"/>
       </w:pPr>
+    </w:p>
+    <w:p>
+      <w:pPr>
+        <w:ind w:left="0" w:firstLine="0"/>
+      </w:pPr>
       <w:r>
         <w:t xml:space="preserve">Opening the document automatically marked it as in use by </w:t>
       </w:r>
@@ -1553,7 +1651,13 @@
         <w:t>closes</w:t>
       </w:r>
       <w:r>
-        <w:t xml:space="preserve"> the document, logs off, opens another document, or is inactive for a period of time. Any of those actions will causes the document to become </w:t>
+        <w:t xml:space="preserve"> the document, logs off, opens another document, or </w:t>
+      </w:r>
+      <w:r>
+        <w:t>remains</w:t>
+      </w:r>
+      <w:r>
+        <w:t xml:space="preserve"> inactive for a period of time. Any of those actions will causes the document to become </w:t>
       </w:r>
       <w:r>
         <w:rPr>
@@ -1581,46 +1685,240 @@
         <w:t>user_2</w:t>
       </w:r>
       <w:r>
-        <w:t xml:space="preserve">’s changes. And </w:t>
+        <w:t xml:space="preserve">’s changes. </w:t>
+      </w:r>
+      <w:r>
+        <w:t>And vice versa</w:t>
+      </w:r>
+      <w:r>
+        <w:t>. Both users are working on the same</w:t>
+      </w:r>
+      <w:r>
+        <w:t>, shared</w:t>
+      </w:r>
+      <w:r>
+        <w:t xml:space="preserve"> instance of the document</w:t>
+      </w:r>
+      <w:r>
+        <w:t>:</w:t>
+      </w:r>
+      <w:r>
+        <w:t xml:space="preserve"> namely, the one in </w:t>
+      </w:r>
+      <w:r>
+        <w:t>user_1</w:t>
+      </w:r>
+      <w:r>
+        <w:t>’s account.</w:t>
+      </w:r>
+    </w:p>
+    <w:p>
+      <w:pPr>
+        <w:ind w:left="0" w:firstLine="0"/>
+      </w:pPr>
+    </w:p>
+    <w:p>
+      <w:pPr>
+        <w:spacing w:after="0" w:line="240" w:lineRule="auto"/>
+        <w:ind w:left="0" w:right="0" w:firstLine="0"/>
+        <w:rPr>
+          <w:sz w:val="36"/>
+          <w:szCs w:val="36"/>
+        </w:rPr>
+      </w:pPr>
+      <w:r>
+        <w:rPr>
+          <w:sz w:val="36"/>
+          <w:szCs w:val="36"/>
+        </w:rPr>
+        <w:br w:type="page"/>
+      </w:r>
+    </w:p>
+    <w:p>
+      <w:pPr>
+        <w:ind w:left="0" w:firstLine="0"/>
+      </w:pPr>
+      <w:r>
+        <w:rPr>
+          <w:sz w:val="36"/>
+          <w:szCs w:val="36"/>
+        </w:rPr>
+        <w:lastRenderedPageBreak/>
+        <w:t>Data Tables and Other Entities</w:t>
+      </w:r>
+    </w:p>
+    <w:p>
+      <w:pPr>
+        <w:spacing w:after="0" w:line="259" w:lineRule="auto"/>
+        <w:ind w:left="0" w:right="0" w:firstLine="0"/>
+      </w:pPr>
+    </w:p>
+    <w:p>
+      <w:pPr>
+        <w:spacing w:after="0" w:line="259" w:lineRule="auto"/>
+        <w:ind w:left="0" w:right="0" w:firstLine="0"/>
+      </w:pPr>
+      <w:r>
+        <w:t>A</w:t>
+      </w:r>
+      <w:r>
+        <w:t xml:space="preserve">ll of the changes you make to a shared package occur in the account of the owner. </w:t>
+      </w:r>
+    </w:p>
+    <w:p>
+      <w:pPr>
+        <w:spacing w:after="0" w:line="259" w:lineRule="auto"/>
+        <w:ind w:left="0" w:right="0" w:firstLine="0"/>
+      </w:pPr>
+    </w:p>
+    <w:p>
+      <w:pPr>
+        <w:spacing w:after="0" w:line="259" w:lineRule="auto"/>
+        <w:ind w:left="0" w:right="0" w:firstLine="0"/>
+      </w:pPr>
+      <w:r>
+        <w:t>In particular, if you upload or reupload a data table, the table is uploaded to the account of the owner of the ezEML document.</w:t>
+      </w:r>
+      <w:r>
+        <w:t xml:space="preserve"> This way, when </w:t>
+      </w:r>
+      <w:r>
+        <w:t>everyone is d</w:t>
+      </w:r>
+      <w:r>
+        <w:t xml:space="preserve">one editing, </w:t>
+      </w:r>
+      <w:r>
+        <w:t>there is</w:t>
+      </w:r>
+      <w:r>
+        <w:t xml:space="preserve"> a complete package in the owner’s account, ready for </w:t>
+      </w:r>
+      <w:r>
+        <w:t xml:space="preserve">the owner to </w:t>
+      </w:r>
+      <w:r>
+        <w:t>submi</w:t>
+      </w:r>
+      <w:r>
+        <w:t>t</w:t>
+      </w:r>
+      <w:r>
+        <w:t xml:space="preserve"> to the EDI repository.</w:t>
+      </w:r>
+    </w:p>
+    <w:p>
+      <w:pPr>
+        <w:ind w:left="0" w:firstLine="0"/>
+        <w:rPr>
+          <w:sz w:val="36"/>
+          <w:szCs w:val="36"/>
+        </w:rPr>
+      </w:pPr>
+    </w:p>
+    <w:p>
+      <w:pPr>
+        <w:ind w:left="0" w:firstLine="0"/>
+      </w:pPr>
+      <w:r>
+        <w:rPr>
+          <w:sz w:val="36"/>
+          <w:szCs w:val="36"/>
+        </w:rPr>
+        <w:t>Refreshing the Collaborate Page</w:t>
+      </w:r>
+    </w:p>
+    <w:p>
+      <w:pPr>
+        <w:spacing w:after="0" w:line="259" w:lineRule="auto"/>
+        <w:ind w:left="0" w:right="0" w:firstLine="0"/>
+      </w:pPr>
+    </w:p>
+    <w:p>
+      <w:pPr>
+        <w:spacing w:after="0" w:line="259" w:lineRule="auto"/>
+        <w:ind w:left="0" w:right="0" w:firstLine="0"/>
+      </w:pPr>
+      <w:r>
+        <w:t xml:space="preserve">Please note that if you’ve been sitting in the Collaborate page for any length of time, the status displayed for a package may be out of date. </w:t>
+      </w:r>
+      <w:r>
+        <w:t xml:space="preserve">I.e., </w:t>
+      </w:r>
+      <w:r>
+        <w:t xml:space="preserve">ezEML does not refresh its pages asynchronously, on its own. It requires a user action to cause a page to update. So, when in doubt, refresh the page by clicking the </w:t>
+      </w:r>
+      <w:r>
+        <w:rPr>
+          <w:b/>
+          <w:bCs/>
+        </w:rPr>
+        <w:t>Collaborate</w:t>
+      </w:r>
+      <w:r>
+        <w:t xml:space="preserve"> at the top </w:t>
+      </w:r>
+      <w:r>
+        <w:t xml:space="preserve">right </w:t>
+      </w:r>
+      <w:r>
+        <w:t>of the page again to see the current status of all packages in the active collaborations.</w:t>
+      </w:r>
+    </w:p>
+    <w:p>
+      <w:pPr>
+        <w:spacing w:after="0" w:line="259" w:lineRule="auto"/>
+        <w:ind w:left="0" w:right="0" w:firstLine="0"/>
+      </w:pPr>
+    </w:p>
+    <w:p>
+      <w:pPr>
+        <w:ind w:left="0" w:firstLine="0"/>
+      </w:pPr>
+      <w:r>
+        <w:rPr>
+          <w:sz w:val="36"/>
+          <w:szCs w:val="36"/>
+        </w:rPr>
+        <w:t>Collaborating with EDI’s Data Curation Team</w:t>
+      </w:r>
+    </w:p>
+    <w:p>
+      <w:pPr>
+        <w:spacing w:after="0" w:line="259" w:lineRule="auto"/>
+        <w:ind w:left="0" w:right="0" w:firstLine="0"/>
+      </w:pPr>
+    </w:p>
+    <w:p>
+      <w:pPr>
+        <w:spacing w:after="0" w:line="259" w:lineRule="auto"/>
+        <w:ind w:left="0" w:right="0" w:firstLine="0"/>
+      </w:pPr>
+      <w:r>
+        <w:t xml:space="preserve">ezEML’s collaboration “machinery” for collaborating with colleagues is also used by the </w:t>
+      </w:r>
+      <w:r>
+        <w:rPr>
+          <w:b/>
+          <w:bCs/>
+        </w:rPr>
+        <w:t>Submit Package to EDI</w:t>
+      </w:r>
+      <w:r>
+        <w:t xml:space="preserve"> feature. When you submit a package to EDI, a </w:t>
       </w:r>
       <w:r>
         <w:rPr>
           <w:i/>
           <w:iCs/>
         </w:rPr>
-        <w:t>vice versa</w:t>
-      </w:r>
-      <w:r>
-        <w:t>. Both users are working on the same</w:t>
-      </w:r>
-      <w:r>
-        <w:t>, shared</w:t>
-      </w:r>
-      <w:r>
-        <w:t xml:space="preserve"> instance of the document, namely, the one in </w:t>
-      </w:r>
-      <w:r>
-        <w:t>user_1</w:t>
-      </w:r>
-      <w:r>
-        <w:t>’s account.</w:t>
-      </w:r>
-    </w:p>
-    <w:p>
-      <w:pPr>
-        <w:ind w:left="0" w:firstLine="0"/>
-      </w:pPr>
-    </w:p>
-    <w:p>
-      <w:pPr>
-        <w:ind w:left="0" w:firstLine="0"/>
-      </w:pPr>
-      <w:r>
-        <w:rPr>
-          <w:sz w:val="36"/>
-          <w:szCs w:val="36"/>
-        </w:rPr>
-        <w:t>Data Tables and Other Entities</w:t>
+        <w:t xml:space="preserve">group </w:t>
+      </w:r>
+      <w:r>
+        <w:t>collaboration</w:t>
+      </w:r>
+      <w:r>
+        <w:t xml:space="preserve"> is automatically established with the entire EDI data curation team, with you as owner. For more on this feature, see “Submitting Your Package to EDI in this User Guide.</w:t>
       </w:r>
     </w:p>
     <w:p>
@@ -1628,86 +1926,6 @@
         <w:spacing w:after="0" w:line="259" w:lineRule="auto"/>
         <w:ind w:left="0" w:right="0" w:firstLine="0"/>
       </w:pPr>
-    </w:p>
-    <w:p>
-      <w:pPr>
-        <w:spacing w:after="0" w:line="259" w:lineRule="auto"/>
-        <w:ind w:left="0" w:right="0" w:firstLine="0"/>
-      </w:pPr>
-      <w:r>
-        <w:t>A</w:t>
-      </w:r>
-      <w:r>
-        <w:t xml:space="preserve">ll of the changes you make to a shared package occur in the account of the owner. </w:t>
-      </w:r>
-    </w:p>
-    <w:p>
-      <w:pPr>
-        <w:spacing w:after="0" w:line="259" w:lineRule="auto"/>
-        <w:ind w:left="0" w:right="0" w:firstLine="0"/>
-      </w:pPr>
-    </w:p>
-    <w:p>
-      <w:pPr>
-        <w:spacing w:after="0" w:line="259" w:lineRule="auto"/>
-        <w:ind w:left="0" w:right="0" w:firstLine="0"/>
-      </w:pPr>
-      <w:r>
-        <w:t>In particular, if you upload or reupload a data table, the table is uploaded to the account of the owner of the ezEML document.</w:t>
-      </w:r>
-      <w:r>
-        <w:t xml:space="preserve"> This way, when you are done editing, you have a complete package in the owner’s account, ready for submission to the EDI repository.</w:t>
-      </w:r>
-    </w:p>
-    <w:p>
-      <w:pPr>
-        <w:ind w:left="0" w:firstLine="0"/>
-        <w:rPr>
-          <w:sz w:val="36"/>
-          <w:szCs w:val="36"/>
-        </w:rPr>
-      </w:pPr>
-    </w:p>
-    <w:p>
-      <w:pPr>
-        <w:ind w:left="0" w:firstLine="0"/>
-      </w:pPr>
-      <w:r>
-        <w:rPr>
-          <w:sz w:val="36"/>
-          <w:szCs w:val="36"/>
-        </w:rPr>
-        <w:lastRenderedPageBreak/>
-        <w:t>Refreshing the Collaborate Page</w:t>
-      </w:r>
-    </w:p>
-    <w:p>
-      <w:pPr>
-        <w:spacing w:after="0" w:line="259" w:lineRule="auto"/>
-        <w:ind w:left="0" w:right="0" w:firstLine="0"/>
-      </w:pPr>
-    </w:p>
-    <w:p>
-      <w:pPr>
-        <w:spacing w:after="0" w:line="259" w:lineRule="auto"/>
-        <w:ind w:left="0" w:right="0" w:firstLine="0"/>
-      </w:pPr>
-      <w:r>
-        <w:t xml:space="preserve">Please note that if you’ve been sitting in the Collaborate page for any length of time, the status displayed for a package may be out of date. ezEML does not refresh its pages asynchronously, </w:t>
-      </w:r>
-      <w:r>
-        <w:t xml:space="preserve">on its own. It requires a user action to cause a page to update. So, when in doubt, refresh the page by clicking the </w:t>
-      </w:r>
-      <w:r>
-        <w:rPr>
-          <w:b/>
-          <w:bCs/>
-        </w:rPr>
-        <w:t>Collaborate</w:t>
-      </w:r>
-      <w:r>
-        <w:t xml:space="preserve"> at the top of the page again to see the current status of all packages in the active collaborations.</w:t>
-      </w:r>
     </w:p>
     <w:p>
       <w:pPr>

</xml_diff>

<commit_message>
Add YouTube links to help and user guide for collaboration features.
</commit_message>
<xml_diff>
--- a/webapp/static/user_guide/collaborate.docx
+++ b/webapp/static/user_guide/collaborate.docx
@@ -60,7 +60,7 @@
           <w:szCs w:val="36"/>
         </w:rPr>
         <w:drawing>
-          <wp:inline distT="0" distB="0" distL="0" distR="0" wp14:anchorId="57992976" wp14:editId="7225982C">
+          <wp:inline distT="0" distB="0" distL="0" distR="0" wp14:anchorId="57992976" wp14:editId="69A194FB">
             <wp:extent cx="868680" cy="192024"/>
             <wp:effectExtent l="0" t="0" r="0" b="0"/>
             <wp:docPr id="3" name="Picture 3" descr="Watch a short demo/discussion on YouTube">
@@ -363,6 +363,43 @@
         <w:ind w:left="0" w:firstLine="0"/>
       </w:pPr>
       <w:r>
+        <w:t xml:space="preserve">The Collaborate page can also be reached by clicking </w:t>
+      </w:r>
+      <w:r>
+        <w:rPr>
+          <w:b/>
+          <w:bCs/>
+        </w:rPr>
+        <w:t>Submit/Share Package</w:t>
+      </w:r>
+      <w:r>
+        <w:t xml:space="preserve"> in the main Contents menu, and then clicking </w:t>
+      </w:r>
+      <w:r>
+        <w:rPr>
+          <w:b/>
+          <w:bCs/>
+        </w:rPr>
+        <w:t>Collaborate with Colleagues</w:t>
+      </w:r>
+      <w:r>
+        <w:t>.</w:t>
+      </w:r>
+    </w:p>
+    <w:p>
+      <w:pPr>
+        <w:ind w:left="0" w:firstLine="0"/>
+        <w:rPr>
+          <w:i/>
+          <w:iCs/>
+        </w:rPr>
+      </w:pPr>
+    </w:p>
+    <w:p>
+      <w:pPr>
+        <w:ind w:left="0" w:firstLine="0"/>
+      </w:pPr>
+      <w:r>
         <w:t xml:space="preserve">The </w:t>
       </w:r>
       <w:r>
@@ -412,28 +449,6 @@
       </w:r>
       <w:r>
         <w:t xml:space="preserve"> In the sample above, the table is empty because no collaborations have been established yet.</w:t>
-      </w:r>
-    </w:p>
-    <w:p>
-      <w:pPr>
-        <w:ind w:left="0" w:firstLine="0"/>
-      </w:pPr>
-    </w:p>
-    <w:p>
-      <w:pPr>
-        <w:spacing w:after="0" w:line="240" w:lineRule="auto"/>
-        <w:ind w:left="0" w:right="0" w:firstLine="0"/>
-        <w:rPr>
-          <w:sz w:val="36"/>
-          <w:szCs w:val="36"/>
-        </w:rPr>
-      </w:pPr>
-      <w:r>
-        <w:rPr>
-          <w:sz w:val="36"/>
-          <w:szCs w:val="36"/>
-        </w:rPr>
-        <w:br w:type="page"/>
       </w:r>
     </w:p>
     <w:p>

</xml_diff>

<commit_message>
Add user guide chapter on avoiding confusion when using collaboration.
</commit_message>
<xml_diff>
--- a/webapp/static/user_guide/collaborate.docx
+++ b/webapp/static/user_guide/collaborate.docx
@@ -1861,7 +1861,7 @@
         <w:t xml:space="preserve">I.e., </w:t>
       </w:r>
       <w:r>
-        <w:t xml:space="preserve">ezEML does not refresh its pages asynchronously, on its own. It requires a user action to cause a page to update. So, when in doubt, refresh the page by clicking the </w:t>
+        <w:t xml:space="preserve">ezEML does not refresh its pages asynchronously, on its own. It requires a user action to cause a page to update. So, when in doubt, refresh the page by clicking </w:t>
       </w:r>
       <w:r>
         <w:rPr>
@@ -1933,7 +1933,13 @@
         <w:t>collaboration</w:t>
       </w:r>
       <w:r>
-        <w:t xml:space="preserve"> is automatically established with the entire EDI data curation team, with you as owner. For more on this feature, see “Submitting Your Package to EDI in this User Guide.</w:t>
+        <w:t xml:space="preserve"> is automatically established with the entire EDI data curation team, with you as owner. For more on this feature, see “Submitting Your Package to EDI</w:t>
+      </w:r>
+      <w:r>
+        <w:t>”</w:t>
+      </w:r>
+      <w:r>
+        <w:t xml:space="preserve"> in this User Guide.</w:t>
       </w:r>
     </w:p>
     <w:p>

</xml_diff>